<commit_message>
updated and added PRD document
</commit_message>
<xml_diff>
--- a/Product-Requiremnts-Document.docx
+++ b/Product-Requiremnts-Document.docx
@@ -41,31 +41,630 @@
         <w:rPr/>
       </w:r>
     </w:p>
-    <w:p>
-      <w:pPr>
-        <w:pStyle w:val="Heading3"/>
-        <w:bidi w:val="0"/>
-        <w:jc w:val="start"/>
-        <w:rPr/>
-      </w:pPr>
-      <w:r>
+    <w:sdt>
+      <w:sdtPr>
+        <w:docPartObj>
+          <w:docPartGallery w:val="Table of Contents"/>
+          <w:docPartUnique w:val="true"/>
+        </w:docPartObj>
+      </w:sdtPr>
+      <w:sdtContent>
+        <w:p>
+          <w:pPr>
+            <w:pStyle w:val="ContentsHeading"/>
+            <w:suppressLineNumbers/>
+            <w:bidi w:val="0"/>
+            <w:ind w:start="0" w:hanging="0"/>
+            <w:jc w:val="start"/>
+            <w:rPr>
+              <w:b/>
+              <w:b/>
+              <w:bCs/>
+              <w:sz w:val="32"/>
+              <w:szCs w:val="32"/>
+            </w:rPr>
+          </w:pPr>
+          <w:r>
+            <w:rPr>
+              <w:b/>
+              <w:bCs/>
+              <w:sz w:val="32"/>
+              <w:szCs w:val="32"/>
+            </w:rPr>
+            <w:t>Table of Contents</w:t>
+          </w:r>
+        </w:p>
+        <w:p>
+          <w:pPr>
+            <w:pStyle w:val="Contents2"/>
+            <w:bidi w:val="0"/>
+            <w:jc w:val="start"/>
+            <w:rPr/>
+          </w:pPr>
+          <w:r>
+            <w:fldChar w:fldCharType="begin"/>
+          </w:r>
+          <w:r>
+            <w:rPr>
+              <w:rStyle w:val="IndexLink"/>
+            </w:rPr>
+            <w:instrText xml:space="preserve"> TOC \f \o "1-9" \h</w:instrText>
+          </w:r>
+          <w:r>
+            <w:rPr>
+              <w:rStyle w:val="IndexLink"/>
+            </w:rPr>
+            <w:fldChar w:fldCharType="separate"/>
+          </w:r>
+          <w:hyperlink w:anchor="__RefHeading___Toc120_879683452">
+            <w:r>
+              <w:rPr>
+                <w:rStyle w:val="IndexLink"/>
+              </w:rPr>
+              <w:t>Table of Context:</w:t>
+              <w:tab/>
+              <w:t>1</w:t>
+            </w:r>
+          </w:hyperlink>
+        </w:p>
+        <w:p>
+          <w:pPr>
+            <w:pStyle w:val="Contents3"/>
+            <w:bidi w:val="0"/>
+            <w:jc w:val="start"/>
+            <w:rPr/>
+          </w:pPr>
+          <w:hyperlink w:anchor="__RefHeading___Toc228_879683452">
+            <w:r>
+              <w:rPr>
+                <w:rStyle w:val="IndexLink"/>
+              </w:rPr>
+              <w:t>1. Executive Summary</w:t>
+              <w:tab/>
+              <w:t>2</w:t>
+            </w:r>
+          </w:hyperlink>
+        </w:p>
+        <w:p>
+          <w:pPr>
+            <w:pStyle w:val="Contents3"/>
+            <w:bidi w:val="0"/>
+            <w:jc w:val="start"/>
+            <w:rPr/>
+          </w:pPr>
+          <w:hyperlink w:anchor="__RefHeading___Toc230_879683452">
+            <w:r>
+              <w:rPr>
+                <w:rStyle w:val="IndexLink"/>
+              </w:rPr>
+              <w:t>2. Product Overview</w:t>
+              <w:tab/>
+              <w:t>2</w:t>
+            </w:r>
+          </w:hyperlink>
+        </w:p>
+        <w:p>
+          <w:pPr>
+            <w:pStyle w:val="Contents4"/>
+            <w:bidi w:val="0"/>
+            <w:jc w:val="start"/>
+            <w:rPr/>
+          </w:pPr>
+          <w:hyperlink w:anchor="__RefHeading___Toc122_879683452">
+            <w:r>
+              <w:rPr>
+                <w:rStyle w:val="IndexLink"/>
+              </w:rPr>
+              <w:t>2.1 Title of the Application</w:t>
+              <w:tab/>
+              <w:t>2</w:t>
+            </w:r>
+          </w:hyperlink>
+        </w:p>
+        <w:p>
+          <w:pPr>
+            <w:pStyle w:val="Contents4"/>
+            <w:bidi w:val="0"/>
+            <w:jc w:val="start"/>
+            <w:rPr/>
+          </w:pPr>
+          <w:hyperlink w:anchor="__RefHeading___Toc232_879683452">
+            <w:r>
+              <w:rPr>
+                <w:rStyle w:val="IndexLink"/>
+              </w:rPr>
+              <w:t>2.2 Product Vision</w:t>
+              <w:tab/>
+              <w:t>2</w:t>
+            </w:r>
+          </w:hyperlink>
+        </w:p>
+        <w:p>
+          <w:pPr>
+            <w:pStyle w:val="Contents4"/>
+            <w:bidi w:val="0"/>
+            <w:jc w:val="start"/>
+            <w:rPr/>
+          </w:pPr>
+          <w:hyperlink w:anchor="__RefHeading___Toc234_879683452">
+            <w:r>
+              <w:rPr>
+                <w:rStyle w:val="IndexLink"/>
+              </w:rPr>
+              <w:t>2.3 The Problem it Solves</w:t>
+              <w:tab/>
+              <w:t>2</w:t>
+            </w:r>
+          </w:hyperlink>
+        </w:p>
+        <w:p>
+          <w:pPr>
+            <w:pStyle w:val="Contents4"/>
+            <w:bidi w:val="0"/>
+            <w:jc w:val="start"/>
+            <w:rPr/>
+          </w:pPr>
+          <w:hyperlink w:anchor="__RefHeading___Toc236_879683452">
+            <w:r>
+              <w:rPr>
+                <w:rStyle w:val="IndexLink"/>
+              </w:rPr>
+              <w:t>2.4 Target Users</w:t>
+              <w:tab/>
+              <w:t>2</w:t>
+            </w:r>
+          </w:hyperlink>
+        </w:p>
+        <w:p>
+          <w:pPr>
+            <w:pStyle w:val="Contents3"/>
+            <w:bidi w:val="0"/>
+            <w:jc w:val="start"/>
+            <w:rPr/>
+          </w:pPr>
+          <w:hyperlink w:anchor="__RefHeading___Toc238_879683452">
+            <w:r>
+              <w:rPr>
+                <w:rStyle w:val="IndexLink"/>
+              </w:rPr>
+              <w:t>3. Core Features &amp; Requirements</w:t>
+              <w:tab/>
+              <w:t>3</w:t>
+            </w:r>
+          </w:hyperlink>
+        </w:p>
+        <w:p>
+          <w:pPr>
+            <w:pStyle w:val="Contents4"/>
+            <w:bidi w:val="0"/>
+            <w:jc w:val="start"/>
+            <w:rPr/>
+          </w:pPr>
+          <w:hyperlink w:anchor="__RefHeading___Toc240_879683452">
+            <w:r>
+              <w:rPr>
+                <w:rStyle w:val="IndexLink"/>
+              </w:rPr>
+              <w:t>3.1 Functional Requirements</w:t>
+              <w:tab/>
+              <w:t>3</w:t>
+            </w:r>
+          </w:hyperlink>
+        </w:p>
+        <w:p>
+          <w:pPr>
+            <w:pStyle w:val="Contents4"/>
+            <w:bidi w:val="0"/>
+            <w:jc w:val="start"/>
+            <w:rPr/>
+          </w:pPr>
+          <w:hyperlink w:anchor="__RefHeading___Toc242_879683452">
+            <w:r>
+              <w:rPr>
+                <w:rStyle w:val="IndexLink"/>
+              </w:rPr>
+              <w:t>3.2 Technical Requirements</w:t>
+              <w:tab/>
+              <w:t>4</w:t>
+            </w:r>
+          </w:hyperlink>
+        </w:p>
+        <w:p>
+          <w:pPr>
+            <w:pStyle w:val="Contents3"/>
+            <w:bidi w:val="0"/>
+            <w:jc w:val="start"/>
+            <w:rPr/>
+          </w:pPr>
+          <w:hyperlink w:anchor="__RefHeading___Toc244_879683452">
+            <w:r>
+              <w:rPr>
+                <w:rStyle w:val="IndexLink"/>
+              </w:rPr>
+              <w:t>4. System Prompt Architecture</w:t>
+              <w:tab/>
+              <w:t>5</w:t>
+            </w:r>
+          </w:hyperlink>
+        </w:p>
+        <w:p>
+          <w:pPr>
+            <w:pStyle w:val="Contents4"/>
+            <w:bidi w:val="0"/>
+            <w:jc w:val="start"/>
+            <w:rPr/>
+          </w:pPr>
+          <w:hyperlink w:anchor="__RefHeading___Toc246_879683452">
+            <w:r>
+              <w:rPr>
+                <w:rStyle w:val="IndexLink"/>
+              </w:rPr>
+              <w:t>4.1 Complete System Prompt Structure</w:t>
+              <w:tab/>
+              <w:t>5</w:t>
+            </w:r>
+          </w:hyperlink>
+        </w:p>
+        <w:p>
+          <w:pPr>
+            <w:pStyle w:val="Contents3"/>
+            <w:bidi w:val="0"/>
+            <w:jc w:val="start"/>
+            <w:rPr/>
+          </w:pPr>
+          <w:hyperlink w:anchor="__RefHeading___Toc248_879683452">
+            <w:r>
+              <w:rPr>
+                <w:rStyle w:val="IndexLink"/>
+              </w:rPr>
+              <w:t>5. Report Data Schema</w:t>
+              <w:tab/>
+              <w:t>7</w:t>
+            </w:r>
+          </w:hyperlink>
+        </w:p>
+        <w:p>
+          <w:pPr>
+            <w:pStyle w:val="Contents4"/>
+            <w:bidi w:val="0"/>
+            <w:jc w:val="start"/>
+            <w:rPr/>
+          </w:pPr>
+          <w:hyperlink w:anchor="__RefHeading___Toc250_879683452">
+            <w:r>
+              <w:rPr>
+                <w:rStyle w:val="IndexLink"/>
+              </w:rPr>
+              <w:t>5.1 mediaportalsfull.md Structure</w:t>
+              <w:tab/>
+              <w:t>7</w:t>
+            </w:r>
+          </w:hyperlink>
+        </w:p>
+        <w:p>
+          <w:pPr>
+            <w:pStyle w:val="Contents3"/>
+            <w:bidi w:val="0"/>
+            <w:jc w:val="start"/>
+            <w:rPr/>
+          </w:pPr>
+          <w:hyperlink w:anchor="__RefHeading___Toc252_879683452">
+            <w:r>
+              <w:rPr>
+                <w:rStyle w:val="IndexLink"/>
+              </w:rPr>
+              <w:t>6. User Interactions and Design</w:t>
+              <w:tab/>
+              <w:t>7</w:t>
+            </w:r>
+          </w:hyperlink>
+        </w:p>
+        <w:p>
+          <w:pPr>
+            <w:pStyle w:val="Contents4"/>
+            <w:bidi w:val="0"/>
+            <w:jc w:val="start"/>
+            <w:rPr/>
+          </w:pPr>
+          <w:hyperlink w:anchor="__RefHeading___Toc254_879683452">
+            <w:r>
+              <w:rPr>
+                <w:rStyle w:val="IndexLink"/>
+              </w:rPr>
+              <w:t>6.1 Wire-frames and Mock-ups</w:t>
+              <w:tab/>
+              <w:t>7</w:t>
+            </w:r>
+          </w:hyperlink>
+        </w:p>
+        <w:p>
+          <w:pPr>
+            <w:pStyle w:val="Contents4"/>
+            <w:bidi w:val="0"/>
+            <w:jc w:val="start"/>
+            <w:rPr/>
+          </w:pPr>
+          <w:hyperlink w:anchor="__RefHeading___Toc256_879683452">
+            <w:r>
+              <w:rPr>
+                <w:rStyle w:val="IndexLink"/>
+              </w:rPr>
+              <w:t>6.2 User Flow</w:t>
+              <w:tab/>
+              <w:t>8</w:t>
+            </w:r>
+          </w:hyperlink>
+        </w:p>
+        <w:p>
+          <w:pPr>
+            <w:pStyle w:val="Contents3"/>
+            <w:bidi w:val="0"/>
+            <w:jc w:val="start"/>
+            <w:rPr/>
+          </w:pPr>
+          <w:hyperlink w:anchor="__RefHeading___Toc258_879683452">
+            <w:r>
+              <w:rPr>
+                <w:rStyle w:val="IndexLink"/>
+              </w:rPr>
+              <w:t>7. User Stories</w:t>
+              <w:tab/>
+              <w:t>8</w:t>
+            </w:r>
+          </w:hyperlink>
+        </w:p>
+        <w:p>
+          <w:pPr>
+            <w:pStyle w:val="Contents3"/>
+            <w:bidi w:val="0"/>
+            <w:jc w:val="start"/>
+            <w:rPr/>
+          </w:pPr>
+          <w:hyperlink w:anchor="__RefHeading___Toc260_879683452">
+            <w:r>
+              <w:rPr>
+                <w:rStyle w:val="IndexLink"/>
+              </w:rPr>
+              <w:t>8. Non-Functional Requirements</w:t>
+              <w:tab/>
+              <w:t>8</w:t>
+            </w:r>
+          </w:hyperlink>
+        </w:p>
+        <w:p>
+          <w:pPr>
+            <w:pStyle w:val="Contents3"/>
+            <w:bidi w:val="0"/>
+            <w:jc w:val="start"/>
+            <w:rPr/>
+          </w:pPr>
+          <w:hyperlink w:anchor="__RefHeading___Toc262_879683452">
+            <w:r>
+              <w:rPr>
+                <w:rStyle w:val="IndexLink"/>
+              </w:rPr>
+              <w:t>9. Implementation Phases</w:t>
+              <w:tab/>
+              <w:t>9</w:t>
+            </w:r>
+          </w:hyperlink>
+        </w:p>
+        <w:p>
+          <w:pPr>
+            <w:pStyle w:val="Contents4"/>
+            <w:bidi w:val="0"/>
+            <w:jc w:val="start"/>
+            <w:rPr/>
+          </w:pPr>
+          <w:hyperlink w:anchor="__RefHeading___Toc264_879683452">
+            <w:r>
+              <w:rPr>
+                <w:rStyle w:val="IndexLink"/>
+              </w:rPr>
+              <w:t>Phase 1: Core Infrastructure (Weeks 1-2)</w:t>
+              <w:tab/>
+              <w:t>9</w:t>
+            </w:r>
+          </w:hyperlink>
+        </w:p>
+        <w:p>
+          <w:pPr>
+            <w:pStyle w:val="Contents4"/>
+            <w:bidi w:val="0"/>
+            <w:jc w:val="start"/>
+            <w:rPr/>
+          </w:pPr>
+          <w:hyperlink w:anchor="__RefHeading___Toc266_879683452">
+            <w:r>
+              <w:rPr>
+                <w:rStyle w:val="IndexLink"/>
+              </w:rPr>
+              <w:t>Phase 2: Social Media Integration (Weeks 3-4)</w:t>
+              <w:tab/>
+              <w:t>9</w:t>
+            </w:r>
+          </w:hyperlink>
+        </w:p>
+        <w:p>
+          <w:pPr>
+            <w:pStyle w:val="Contents4"/>
+            <w:bidi w:val="0"/>
+            <w:jc w:val="start"/>
+            <w:rPr/>
+          </w:pPr>
+          <w:hyperlink w:anchor="__RefHeading___Toc268_879683452">
+            <w:r>
+              <w:rPr>
+                <w:rStyle w:val="IndexLink"/>
+              </w:rPr>
+              <w:t>Phase 3: Report Generation (Week 5)</w:t>
+              <w:tab/>
+              <w:t>9</w:t>
+            </w:r>
+          </w:hyperlink>
+        </w:p>
+        <w:p>
+          <w:pPr>
+            <w:pStyle w:val="Contents4"/>
+            <w:bidi w:val="0"/>
+            <w:jc w:val="start"/>
+            <w:rPr/>
+          </w:pPr>
+          <w:hyperlink w:anchor="__RefHeading___Toc270_879683452">
+            <w:r>
+              <w:rPr>
+                <w:rStyle w:val="IndexLink"/>
+              </w:rPr>
+              <w:t>Phase 4: Scheduling &amp; Automation (Week 6)</w:t>
+              <w:tab/>
+              <w:t>9</w:t>
+            </w:r>
+          </w:hyperlink>
+        </w:p>
+        <w:p>
+          <w:pPr>
+            <w:pStyle w:val="Contents4"/>
+            <w:bidi w:val="0"/>
+            <w:jc w:val="start"/>
+            <w:rPr/>
+          </w:pPr>
+          <w:hyperlink w:anchor="__RefHeading___Toc272_879683452">
+            <w:r>
+              <w:rPr>
+                <w:rStyle w:val="IndexLink"/>
+              </w:rPr>
+              <w:t>Phase 5: Testing &amp; Refinement (Weeks 7-8)</w:t>
+              <w:tab/>
+              <w:t>9</w:t>
+            </w:r>
+          </w:hyperlink>
+        </w:p>
+        <w:p>
+          <w:pPr>
+            <w:pStyle w:val="Contents3"/>
+            <w:bidi w:val="0"/>
+            <w:jc w:val="start"/>
+            <w:rPr/>
+          </w:pPr>
+          <w:hyperlink w:anchor="__RefHeading___Toc274_879683452">
+            <w:r>
+              <w:rPr>
+                <w:rStyle w:val="IndexLink"/>
+              </w:rPr>
+              <w:t>10. Success Metrics</w:t>
+              <w:tab/>
+              <w:t>9</w:t>
+            </w:r>
+          </w:hyperlink>
+        </w:p>
+        <w:p>
+          <w:pPr>
+            <w:pStyle w:val="Contents3"/>
+            <w:bidi w:val="0"/>
+            <w:jc w:val="start"/>
+            <w:rPr/>
+          </w:pPr>
+          <w:hyperlink w:anchor="__RefHeading___Toc276_879683452">
+            <w:r>
+              <w:rPr>
+                <w:rStyle w:val="IndexLink"/>
+              </w:rPr>
+              <w:t>11. Risks &amp; Mitigation</w:t>
+              <w:tab/>
+              <w:t>10</w:t>
+            </w:r>
+          </w:hyperlink>
+        </w:p>
+        <w:p>
+          <w:pPr>
+            <w:pStyle w:val="Contents3"/>
+            <w:bidi w:val="0"/>
+            <w:jc w:val="start"/>
+            <w:rPr/>
+          </w:pPr>
+          <w:hyperlink w:anchor="__RefHeading___Toc278_879683452">
+            <w:r>
+              <w:rPr>
+                <w:rStyle w:val="IndexLink"/>
+              </w:rPr>
+              <w:t>12. Dependencies</w:t>
+              <w:tab/>
+              <w:t>10</w:t>
+            </w:r>
+          </w:hyperlink>
+        </w:p>
+        <w:p>
+          <w:pPr>
+            <w:pStyle w:val="Contents3"/>
+            <w:bidi w:val="0"/>
+            <w:jc w:val="start"/>
+            <w:rPr/>
+          </w:pPr>
+          <w:hyperlink w:anchor="__RefHeading___Toc280_879683452">
+            <w:r>
+              <w:rPr>
+                <w:rStyle w:val="IndexLink"/>
+              </w:rPr>
+              <w:t>13. Appendix</w:t>
+              <w:tab/>
+              <w:t>10</w:t>
+            </w:r>
+          </w:hyperlink>
+        </w:p>
+        <w:p>
+          <w:pPr>
+            <w:pStyle w:val="Contents4"/>
+            <w:bidi w:val="0"/>
+            <w:jc w:val="start"/>
+            <w:rPr/>
+          </w:pPr>
+          <w:hyperlink w:anchor="__RefHeading___Toc282_879683452">
+            <w:r>
+              <w:rPr>
+                <w:rStyle w:val="IndexLink"/>
+              </w:rPr>
+              <w:t>A. Sample Search Terms Configuration</w:t>
+              <w:tab/>
+              <w:t>10</w:t>
+            </w:r>
+          </w:hyperlink>
+        </w:p>
+        <w:p>
+          <w:pPr>
+            <w:pStyle w:val="Contents4"/>
+            <w:bidi w:val="0"/>
+            <w:jc w:val="start"/>
+            <w:rPr/>
+          </w:pPr>
+          <w:hyperlink w:anchor="__RefHeading___Toc284_879683452">
+            <w:r>
+              <w:rPr>
+                <w:rStyle w:val="IndexLink"/>
+              </w:rPr>
+              <w:t>B. Sample Email Report Output</w:t>
+              <w:tab/>
+              <w:t>10</w:t>
+            </w:r>
+          </w:hyperlink>
+          <w:r>
+            <w:rPr>
+              <w:rStyle w:val="IndexLink"/>
+            </w:rPr>
+            <w:fldChar w:fldCharType="end"/>
+          </w:r>
+        </w:p>
+      </w:sdtContent>
+    </w:sdt>
+    <w:p>
+      <w:pPr>
+        <w:pStyle w:val="TextBody"/>
+        <w:bidi w:val="0"/>
         <w:rPr>
           <w:rStyle w:val="StrongEmphasis"/>
         </w:rPr>
-        <w:t>1. Executive Summary</w:t>
-      </w:r>
-    </w:p>
-    <w:p>
-      <w:pPr>
-        <w:pStyle w:val="TextBody"/>
-        <w:bidi w:val="0"/>
-        <w:spacing w:lineRule="auto" w:line="276" w:before="0" w:after="140"/>
-        <w:jc w:val="both"/>
-        <w:rPr/>
-      </w:pPr>
-      <w:r>
-        <w:rPr/>
-        <w:t>This document outlines the requirements for an AI-powered Press Clipping Agency Application that automatically monitors, scrapes, and analyzes news media portals and associated social media accounts for specific search terms. The system will deliver comprehensive daily reports via email in Markdown format.</w:t>
+      </w:pPr>
+      <w:r>
+        <w:rPr/>
       </w:r>
     </w:p>
     <w:p>
@@ -78,7 +677,55 @@
         <w:bidi w:val="0"/>
         <w:spacing w:before="0" w:after="283"/>
         <w:jc w:val="start"/>
-        <w:rPr/>
+        <w:rPr>
+          <w:rStyle w:val="StrongEmphasis"/>
+        </w:rPr>
+      </w:pPr>
+      <w:r>
+        <w:rPr/>
+      </w:r>
+    </w:p>
+    <w:p>
+      <w:pPr>
+        <w:pStyle w:val="TextBody"/>
+        <w:bidi w:val="0"/>
+        <w:spacing w:lineRule="auto" w:line="276" w:before="0" w:after="140"/>
+        <w:jc w:val="both"/>
+        <w:rPr>
+          <w:rStyle w:val="StrongEmphasis"/>
+        </w:rPr>
+      </w:pPr>
+      <w:r>
+        <w:rPr/>
+      </w:r>
+    </w:p>
+    <w:p>
+      <w:pPr>
+        <w:pStyle w:val="TextBody"/>
+        <w:bidi w:val="0"/>
+        <w:spacing w:lineRule="auto" w:line="276" w:before="0" w:after="140"/>
+        <w:jc w:val="both"/>
+        <w:rPr>
+          <w:rStyle w:val="StrongEmphasis"/>
+        </w:rPr>
+      </w:pPr>
+      <w:r>
+        <w:rPr/>
+      </w:r>
+    </w:p>
+    <w:p>
+      <w:pPr>
+        <w:pStyle w:val="HorizontalLine"/>
+        <w:suppressLineNumbers/>
+        <w:pBdr>
+          <w:bottom w:val="double" w:sz="2" w:space="0" w:color="808080"/>
+        </w:pBdr>
+        <w:bidi w:val="0"/>
+        <w:spacing w:before="0" w:after="283"/>
+        <w:jc w:val="start"/>
+        <w:rPr>
+          <w:rStyle w:val="StrongEmphasis"/>
+        </w:rPr>
       </w:pPr>
       <w:r>
         <w:rPr/>
@@ -91,10 +738,57 @@
         <w:jc w:val="start"/>
         <w:rPr/>
       </w:pPr>
+      <w:bookmarkStart w:id="0" w:name="__RefHeading___Toc228_879683452"/>
+      <w:bookmarkEnd w:id="0"/>
       <w:r>
         <w:rPr>
           <w:rStyle w:val="StrongEmphasis"/>
         </w:rPr>
+        <w:t>1. Executive Summary</w:t>
+      </w:r>
+    </w:p>
+    <w:p>
+      <w:pPr>
+        <w:pStyle w:val="TextBody"/>
+        <w:bidi w:val="0"/>
+        <w:spacing w:lineRule="auto" w:line="276" w:before="0" w:after="140"/>
+        <w:jc w:val="both"/>
+        <w:rPr/>
+      </w:pPr>
+      <w:r>
+        <w:rPr/>
+        <w:t>This document outlines the requirements for an AI-powered Press Clipping Agency Application that automatically monitors, scrapes, and analyzes news media portals and associated social media accounts for specific search terms. The system will deliver comprehensive daily reports via email in Markdown format.</w:t>
+      </w:r>
+    </w:p>
+    <w:p>
+      <w:pPr>
+        <w:pStyle w:val="HorizontalLine"/>
+        <w:suppressLineNumbers/>
+        <w:pBdr>
+          <w:bottom w:val="double" w:sz="2" w:space="0" w:color="808080"/>
+        </w:pBdr>
+        <w:bidi w:val="0"/>
+        <w:spacing w:before="0" w:after="283"/>
+        <w:jc w:val="start"/>
+        <w:rPr/>
+      </w:pPr>
+      <w:r>
+        <w:rPr/>
+      </w:r>
+    </w:p>
+    <w:p>
+      <w:pPr>
+        <w:pStyle w:val="Heading3"/>
+        <w:bidi w:val="0"/>
+        <w:jc w:val="start"/>
+        <w:rPr/>
+      </w:pPr>
+      <w:bookmarkStart w:id="1" w:name="__RefHeading___Toc230_879683452"/>
+      <w:bookmarkEnd w:id="1"/>
+      <w:r>
+        <w:rPr>
+          <w:rStyle w:val="StrongEmphasis"/>
+        </w:rPr>
         <w:t>2. Product Overview</w:t>
       </w:r>
     </w:p>
@@ -105,6 +799,8 @@
         <w:jc w:val="start"/>
         <w:rPr/>
       </w:pPr>
+      <w:bookmarkStart w:id="2" w:name="__RefHeading___Toc122_879683452"/>
+      <w:bookmarkEnd w:id="2"/>
       <w:r>
         <w:rPr>
           <w:rStyle w:val="StrongEmphasis"/>
@@ -136,6 +832,8 @@
         <w:jc w:val="start"/>
         <w:rPr/>
       </w:pPr>
+      <w:bookmarkStart w:id="3" w:name="__RefHeading___Toc232_879683452"/>
+      <w:bookmarkEnd w:id="3"/>
       <w:r>
         <w:rPr>
           <w:rStyle w:val="StrongEmphasis"/>
@@ -175,6 +873,8 @@
         <w:jc w:val="start"/>
         <w:rPr/>
       </w:pPr>
+      <w:bookmarkStart w:id="4" w:name="__RefHeading___Toc234_879683452"/>
+      <w:bookmarkEnd w:id="4"/>
       <w:r>
         <w:rPr/>
         <w:t>2.3 The Problem it Solves</w:t>
@@ -247,6 +947,8 @@
         <w:jc w:val="start"/>
         <w:rPr/>
       </w:pPr>
+      <w:bookmarkStart w:id="5" w:name="__RefHeading___Toc236_879683452"/>
+      <w:bookmarkEnd w:id="5"/>
       <w:r>
         <w:rPr>
           <w:rStyle w:val="StrongEmphasis"/>
@@ -408,6 +1110,8 @@
         <w:jc w:val="start"/>
         <w:rPr/>
       </w:pPr>
+      <w:bookmarkStart w:id="6" w:name="__RefHeading___Toc238_879683452"/>
+      <w:bookmarkEnd w:id="6"/>
       <w:r>
         <w:rPr>
           <w:rStyle w:val="StrongEmphasis"/>
@@ -422,6 +1126,8 @@
         <w:jc w:val="start"/>
         <w:rPr/>
       </w:pPr>
+      <w:bookmarkStart w:id="7" w:name="__RefHeading___Toc240_879683452"/>
+      <w:bookmarkEnd w:id="7"/>
       <w:r>
         <w:rPr>
           <w:rStyle w:val="StrongEmphasis"/>
@@ -991,6 +1697,10 @@
         <w:rPr/>
         <w:t xml:space="preserve">Generate email-ready Markdown format reports </w:t>
       </w:r>
+      <w:r>
+        <w:rPr/>
+        <w:t>in a table overview</w:t>
+      </w:r>
     </w:p>
     <w:p>
       <w:pPr>
@@ -1031,7 +1741,11 @@
       </w:pPr>
       <w:r>
         <w:rPr/>
-        <w:t xml:space="preserve">Executive summary </w:t>
+        <w:t>Short e</w:t>
+      </w:r>
+      <w:r>
+        <w:rPr/>
+        <w:t xml:space="preserve">xecutive summary </w:t>
       </w:r>
     </w:p>
     <w:p>
@@ -1094,15 +1808,39 @@
       </w:pPr>
       <w:r>
         <w:rPr/>
-        <w:t>Time-frame segmentation (24h vs 72h</w:t>
-      </w:r>
-      <w:r>
-        <w:rPr/>
-        <w:t>(optional)</w:t>
-      </w:r>
-      <w:r>
-        <w:rPr/>
-        <w:t xml:space="preserve">) </w:t>
+        <w:t xml:space="preserve">Time-frame segmentation </w:t>
+      </w:r>
+      <w:r>
+        <w:rPr/>
+        <w:t xml:space="preserve">in </w:t>
+      </w:r>
+      <w:r>
+        <w:rPr/>
+        <w:t xml:space="preserve">24h </w:t>
+      </w:r>
+      <w:r>
+        <w:rPr/>
+        <w:t>and</w:t>
+      </w:r>
+      <w:r>
+        <w:rPr/>
+        <w:t xml:space="preserve"> 72h</w:t>
+      </w:r>
+      <w:r>
+        <w:rPr/>
+        <w:t xml:space="preserve">(optional </w:t>
+      </w:r>
+      <w:r>
+        <w:rPr/>
+        <w:t>for Mondays</w:t>
+      </w:r>
+      <w:r>
+        <w:rPr/>
+        <w:t>)</w:t>
+      </w:r>
+      <w:r>
+        <w:rPr/>
+        <w:t xml:space="preserve"> </w:t>
       </w:r>
     </w:p>
     <w:p>
@@ -1125,6 +1863,10 @@
         <w:rPr/>
         <w:t xml:space="preserve">Direct links to all sources </w:t>
       </w:r>
+      <w:r>
+        <w:rPr/>
+        <w:t>with the exact news title</w:t>
+      </w:r>
     </w:p>
     <w:p>
       <w:pPr>
@@ -1272,6 +2014,8 @@
         <w:jc w:val="start"/>
         <w:rPr/>
       </w:pPr>
+      <w:bookmarkStart w:id="8" w:name="__RefHeading___Toc242_879683452"/>
+      <w:bookmarkEnd w:id="8"/>
       <w:r>
         <w:rPr>
           <w:rStyle w:val="StrongEmphasis"/>
@@ -1421,6 +2165,10 @@
         <w:rPr/>
         <w:t xml:space="preserve">Research agent module </w:t>
       </w:r>
+      <w:r>
+        <w:rPr/>
+        <w:t>with UX/UI build in Streamlit Python library</w:t>
+      </w:r>
     </w:p>
     <w:p>
       <w:pPr>
@@ -2203,6 +2951,8 @@
         <w:jc w:val="start"/>
         <w:rPr/>
       </w:pPr>
+      <w:bookmarkStart w:id="9" w:name="__RefHeading___Toc244_879683452"/>
+      <w:bookmarkEnd w:id="9"/>
       <w:r>
         <w:rPr>
           <w:rStyle w:val="StrongEmphasis"/>
@@ -2217,6 +2967,8 @@
         <w:jc w:val="start"/>
         <w:rPr/>
       </w:pPr>
+      <w:bookmarkStart w:id="10" w:name="__RefHeading___Toc246_879683452"/>
+      <w:bookmarkEnd w:id="10"/>
       <w:r>
         <w:rPr>
           <w:rStyle w:val="StrongEmphasis"/>
@@ -4158,11 +4910,25 @@
         <w:jc w:val="start"/>
         <w:rPr/>
       </w:pPr>
+      <w:bookmarkStart w:id="11" w:name="__RefHeading___Toc248_879683452"/>
+      <w:bookmarkEnd w:id="11"/>
       <w:r>
         <w:rPr>
           <w:rStyle w:val="StrongEmphasis"/>
         </w:rPr>
-        <w:t>5. Data Schema</w:t>
+        <w:t xml:space="preserve">5. </w:t>
+      </w:r>
+      <w:r>
+        <w:rPr>
+          <w:rStyle w:val="StrongEmphasis"/>
+        </w:rPr>
+        <w:t xml:space="preserve">Report </w:t>
+      </w:r>
+      <w:r>
+        <w:rPr>
+          <w:rStyle w:val="StrongEmphasis"/>
+        </w:rPr>
+        <w:t>Data Schema</w:t>
       </w:r>
     </w:p>
     <w:p>
@@ -4172,71 +4938,108 @@
         <w:jc w:val="start"/>
         <w:rPr/>
       </w:pPr>
+      <w:bookmarkStart w:id="12" w:name="__RefHeading___Toc250_879683452"/>
+      <w:bookmarkEnd w:id="12"/>
       <w:r>
         <w:rPr>
           <w:rStyle w:val="StrongEmphasis"/>
         </w:rPr>
-        <w:t>5.1 mediaportals</w:t>
+        <w:t xml:space="preserve">5.1 </w:t>
       </w:r>
       <w:r>
         <w:rPr>
           <w:rStyle w:val="StrongEmphasis"/>
         </w:rPr>
-        <w:t>full</w:t>
+        <w:t>Table</w:t>
       </w:r>
       <w:r>
         <w:rPr>
           <w:rStyle w:val="StrongEmphasis"/>
         </w:rPr>
-        <w:t>.md Structure</w:t>
-      </w:r>
-    </w:p>
-    <w:p>
-      <w:pPr>
-        <w:pStyle w:val="PreformattedText"/>
-        <w:bidi w:val="0"/>
-        <w:spacing w:before="0" w:after="0"/>
-        <w:jc w:val="start"/>
-        <w:rPr/>
-      </w:pPr>
-      <w:r>
-        <w:rPr>
-          <w:rStyle w:val="SourceText"/>
-        </w:rPr>
-        <w:t># Media Portals Configuration</w:t>
-      </w:r>
-    </w:p>
-    <w:p>
-      <w:pPr>
-        <w:pStyle w:val="PreformattedText"/>
-        <w:bidi w:val="0"/>
-        <w:spacing w:before="0" w:after="0"/>
-        <w:jc w:val="start"/>
-        <w:rPr/>
-      </w:pPr>
-      <w:r>
-        <w:rPr/>
-      </w:r>
-    </w:p>
-    <w:p>
-      <w:pPr>
-        <w:pStyle w:val="PreformattedText"/>
-        <w:bidi w:val="0"/>
-        <w:spacing w:before="0" w:after="0"/>
-        <w:jc w:val="start"/>
-        <w:rPr/>
-      </w:pPr>
-      <w:r>
-        <w:rPr>
-          <w:rStyle w:val="SourceText"/>
-        </w:rPr>
-        <w:t xml:space="preserve">## News Media </w:t>
-      </w:r>
-      <w:r>
-        <w:rPr>
-          <w:rStyle w:val="SourceText"/>
-        </w:rPr>
-        <w:t>Overview</w:t>
+        <w:t xml:space="preserve"> Structure </w:t>
+      </w:r>
+      <w:r>
+        <w:rPr>
+          <w:rStyle w:val="StrongEmphasis"/>
+        </w:rPr>
+        <w:t>of The Main Report</w:t>
+      </w:r>
+    </w:p>
+    <w:p>
+      <w:pPr>
+        <w:pStyle w:val="PreformattedText"/>
+        <w:bidi w:val="0"/>
+        <w:jc w:val="start"/>
+        <w:rPr/>
+      </w:pPr>
+      <w:r>
+        <w:rPr>
+          <w:rStyle w:val="SourceText"/>
+          <w:rFonts w:ascii="FreeSans" w:hAnsi="FreeSans"/>
+          <w:sz w:val="24"/>
+          <w:szCs w:val="24"/>
+        </w:rPr>
+        <w:t>The example of the report is shown below in a Markdown file formating.</w:t>
+      </w:r>
+    </w:p>
+    <w:p>
+      <w:pPr>
+        <w:pStyle w:val="PreformattedText"/>
+        <w:bidi w:val="0"/>
+        <w:jc w:val="start"/>
+        <w:rPr>
+          <w:rStyle w:val="SourceText"/>
+          <w:rFonts w:ascii="FreeSans" w:hAnsi="FreeSans"/>
+          <w:sz w:val="24"/>
+          <w:szCs w:val="24"/>
+        </w:rPr>
+      </w:pPr>
+      <w:r>
+        <w:rPr/>
+      </w:r>
+    </w:p>
+    <w:p>
+      <w:pPr>
+        <w:pStyle w:val="PreformattedText"/>
+        <w:bidi w:val="0"/>
+        <w:jc w:val="start"/>
+        <w:rPr/>
+      </w:pPr>
+      <w:r>
+        <w:rPr>
+          <w:rStyle w:val="SourceText"/>
+          <w:rFonts w:ascii="FreeSans" w:hAnsi="FreeSans"/>
+          <w:sz w:val="24"/>
+          <w:szCs w:val="24"/>
+        </w:rPr>
+        <w:t>```</w:t>
+      </w:r>
+    </w:p>
+    <w:p>
+      <w:pPr>
+        <w:pStyle w:val="PreformattedText"/>
+        <w:bidi w:val="0"/>
+        <w:spacing w:before="0" w:after="0"/>
+        <w:jc w:val="start"/>
+        <w:rPr/>
+      </w:pPr>
+      <w:r>
+        <w:rPr>
+          <w:rStyle w:val="SourceText"/>
+        </w:rPr>
+        <w:t xml:space="preserve"># News Media </w:t>
+      </w:r>
+      <w:r>
+        <w:rPr>
+          <w:rStyle w:val="SourceText"/>
+        </w:rPr>
+        <w:t xml:space="preserve">Overview </w:t>
+      </w:r>
+      <w:r>
+        <w:rPr>
+          <w:rStyle w:val="SourceText"/>
+        </w:rPr>
+        <w:t>Report</w:t>
       </w:r>
     </w:p>
     <w:p>
@@ -4342,12 +5145,20 @@
       <w:pPr>
         <w:pStyle w:val="PreformattedText"/>
         <w:bidi w:val="0"/>
-        <w:spacing w:before="0" w:after="0"/>
-        <w:jc w:val="start"/>
-        <w:rPr/>
-      </w:pPr>
-      <w:r>
-        <w:rPr/>
+        <w:jc w:val="start"/>
+        <w:rPr>
+          <w:rFonts w:ascii="FreeSans" w:hAnsi="FreeSans"/>
+          <w:sz w:val="24"/>
+          <w:szCs w:val="24"/>
+        </w:rPr>
+      </w:pPr>
+      <w:r>
+        <w:rPr>
+          <w:rFonts w:ascii="FreeSans" w:hAnsi="FreeSans"/>
+          <w:sz w:val="24"/>
+          <w:szCs w:val="24"/>
+        </w:rPr>
+        <w:t>```</w:t>
       </w:r>
     </w:p>
     <w:p>
@@ -4386,11 +5197,244 @@
         <w:jc w:val="start"/>
         <w:rPr/>
       </w:pPr>
+      <w:bookmarkStart w:id="13" w:name="__RefHeading___Toc252_879683452"/>
+      <w:bookmarkEnd w:id="13"/>
+      <w:r>
+        <w:rPr/>
+        <w:t xml:space="preserve">6. </w:t>
+      </w:r>
+      <w:r>
+        <w:rPr/>
+        <w:t>User Interactions and Design</w:t>
+      </w:r>
+    </w:p>
+    <w:p>
+      <w:pPr>
+        <w:pStyle w:val="Heading4"/>
+        <w:bidi w:val="0"/>
+        <w:jc w:val="start"/>
+        <w:rPr/>
+      </w:pPr>
+      <w:bookmarkStart w:id="14" w:name="__RefHeading___Toc254_879683452"/>
+      <w:bookmarkEnd w:id="14"/>
+      <w:r>
+        <w:rPr/>
+        <w:t>6.1 Wire-frames and Mock-ups</w:t>
+      </w:r>
+    </w:p>
+    <w:p>
+      <w:pPr>
+        <w:pStyle w:val="TextBody"/>
+        <w:numPr>
+          <w:ilvl w:val="0"/>
+          <w:numId w:val="27"/>
+        </w:numPr>
+        <w:bidi w:val="0"/>
+        <w:spacing w:lineRule="auto" w:line="276"/>
+        <w:rPr/>
+      </w:pPr>
+      <w:r>
+        <w:rPr>
+          <w:b/>
+          <w:bCs/>
+        </w:rPr>
+        <w:t>Login Page</w:t>
+      </w:r>
+      <w:r>
+        <w:rPr/>
+        <w:t>: Page to login to the web application with user name and email address</w:t>
+      </w:r>
+    </w:p>
+    <w:p>
+      <w:pPr>
+        <w:pStyle w:val="TextBody"/>
+        <w:numPr>
+          <w:ilvl w:val="0"/>
+          <w:numId w:val="27"/>
+        </w:numPr>
+        <w:bidi w:val="0"/>
+        <w:spacing w:lineRule="auto" w:line="276"/>
+        <w:rPr/>
+      </w:pPr>
+      <w:r>
+        <w:rPr>
+          <w:b/>
+          <w:bCs/>
+        </w:rPr>
+        <w:t>Search Page</w:t>
+      </w:r>
+      <w:r>
+        <w:rPr/>
+        <w:t>: Edit search terms in a search bar, if they are not already hard-coded.</w:t>
+      </w:r>
+    </w:p>
+    <w:p>
+      <w:pPr>
+        <w:pStyle w:val="TextBody"/>
+        <w:numPr>
+          <w:ilvl w:val="0"/>
+          <w:numId w:val="30"/>
+        </w:numPr>
+        <w:tabs>
+          <w:tab w:val="clear" w:pos="709"/>
+          <w:tab w:val="left" w:pos="709" w:leader="none"/>
+        </w:tabs>
+        <w:bidi w:val="0"/>
+        <w:ind w:start="709" w:hanging="283"/>
+        <w:rPr/>
+      </w:pPr>
       <w:r>
         <w:rPr>
           <w:rStyle w:val="StrongEmphasis"/>
         </w:rPr>
-        <w:t>6. User Stories</w:t>
+        <w:t>Listing Page:</w:t>
+      </w:r>
+      <w:r>
+        <w:rPr/>
+        <w:t xml:space="preserve"> Visual representation of </w:t>
+      </w:r>
+      <w:r>
+        <w:rPr/>
+        <w:t>all news</w:t>
+      </w:r>
+      <w:r>
+        <w:rPr/>
+        <w:t xml:space="preserve"> with breakdown feature </w:t>
+      </w:r>
+      <w:r>
+        <w:rPr/>
+        <w:t>in a table overview</w:t>
+      </w:r>
+      <w:r>
+        <w:rPr/>
+        <w:t xml:space="preserve"> </w:t>
+      </w:r>
+      <w:r>
+        <w:rPr/>
+        <w:t xml:space="preserve">and </w:t>
+      </w:r>
+      <w:r>
+        <w:rPr/>
+        <w:t xml:space="preserve">Illustration of total </w:t>
+      </w:r>
+      <w:r>
+        <w:rPr/>
+        <w:t>summarization</w:t>
+      </w:r>
+      <w:r>
+        <w:rPr/>
+        <w:t xml:space="preserve"> along with a detailed breakdown</w:t>
+      </w:r>
+    </w:p>
+    <w:p>
+      <w:pPr>
+        <w:pStyle w:val="TextBody"/>
+        <w:numPr>
+          <w:ilvl w:val="0"/>
+          <w:numId w:val="31"/>
+        </w:numPr>
+        <w:tabs>
+          <w:tab w:val="clear" w:pos="709"/>
+          <w:tab w:val="left" w:pos="709" w:leader="none"/>
+        </w:tabs>
+        <w:bidi w:val="0"/>
+        <w:ind w:start="709" w:hanging="283"/>
+        <w:rPr/>
+      </w:pPr>
+      <w:r>
+        <w:rPr>
+          <w:rStyle w:val="StrongEmphasis"/>
+        </w:rPr>
+        <w:t>Checkout Page:</w:t>
+      </w:r>
+      <w:r>
+        <w:rPr/>
+        <w:t xml:space="preserve"> Design ensuring consistency with previous pages</w:t>
+      </w:r>
+    </w:p>
+    <w:p>
+      <w:pPr>
+        <w:pStyle w:val="Heading4"/>
+        <w:bidi w:val="0"/>
+        <w:jc w:val="start"/>
+        <w:rPr/>
+      </w:pPr>
+      <w:bookmarkStart w:id="15" w:name="__RefHeading___Toc256_879683452"/>
+      <w:bookmarkEnd w:id="15"/>
+      <w:r>
+        <w:rPr/>
+        <w:t>6</w:t>
+      </w:r>
+      <w:r>
+        <w:rPr/>
+        <w:t xml:space="preserve">.2 </w:t>
+      </w:r>
+      <w:r>
+        <w:rPr>
+          <w:rStyle w:val="StrongEmphasis"/>
+        </w:rPr>
+        <w:t>User Flow</w:t>
+      </w:r>
+    </w:p>
+    <w:p>
+      <w:pPr>
+        <w:pStyle w:val="TextBody"/>
+        <w:numPr>
+          <w:ilvl w:val="0"/>
+          <w:numId w:val="29"/>
+        </w:numPr>
+        <w:tabs>
+          <w:tab w:val="clear" w:pos="709"/>
+          <w:tab w:val="left" w:pos="709" w:leader="none"/>
+        </w:tabs>
+        <w:bidi w:val="0"/>
+        <w:ind w:start="709" w:hanging="283"/>
+        <w:rPr/>
+      </w:pPr>
+      <w:r>
+        <w:rPr>
+          <w:rStyle w:val="StrongEmphasis"/>
+        </w:rPr>
+        <w:t>Mapping Journey:</w:t>
+      </w:r>
+      <w:r>
+        <w:rPr/>
+        <w:t xml:space="preserve"> Detail user journey through search, listing, and checkout, with clear paths and minimal steps</w:t>
+      </w:r>
+    </w:p>
+    <w:p>
+      <w:pPr>
+        <w:pStyle w:val="HorizontalLine"/>
+        <w:bidi w:val="0"/>
+        <w:jc w:val="start"/>
+        <w:rPr>
+          <w:rStyle w:val="StrongEmphasis"/>
+        </w:rPr>
+      </w:pPr>
+      <w:r>
+        <w:rPr/>
+      </w:r>
+    </w:p>
+    <w:p>
+      <w:pPr>
+        <w:pStyle w:val="Heading3"/>
+        <w:bidi w:val="0"/>
+        <w:jc w:val="start"/>
+        <w:rPr/>
+      </w:pPr>
+      <w:bookmarkStart w:id="16" w:name="__RefHeading___Toc258_879683452"/>
+      <w:bookmarkEnd w:id="16"/>
+      <w:r>
+        <w:rPr>
+          <w:rStyle w:val="StrongEmphasis"/>
+        </w:rPr>
+        <w:t>7</w:t>
+      </w:r>
+      <w:r>
+        <w:rPr>
+          <w:rStyle w:val="StrongEmphasis"/>
+        </w:rPr>
+        <w:t>. User Stories</w:t>
       </w:r>
     </w:p>
     <w:p>
@@ -4500,11 +5544,19 @@
         <w:jc w:val="start"/>
         <w:rPr/>
       </w:pPr>
+      <w:bookmarkStart w:id="17" w:name="__RefHeading___Toc260_879683452"/>
+      <w:bookmarkEnd w:id="17"/>
       <w:r>
         <w:rPr>
           <w:rStyle w:val="StrongEmphasis"/>
         </w:rPr>
-        <w:t>7. Non-Functional Requirements</w:t>
+        <w:t>8</w:t>
+      </w:r>
+      <w:r>
+        <w:rPr>
+          <w:rStyle w:val="StrongEmphasis"/>
+        </w:rPr>
+        <w:t>. Non-Functional Requirements</w:t>
       </w:r>
     </w:p>
     <w:p>
@@ -4942,11 +5994,19 @@
         <w:jc w:val="start"/>
         <w:rPr/>
       </w:pPr>
+      <w:bookmarkStart w:id="18" w:name="__RefHeading___Toc262_879683452"/>
+      <w:bookmarkEnd w:id="18"/>
       <w:r>
         <w:rPr>
           <w:rStyle w:val="StrongEmphasis"/>
         </w:rPr>
-        <w:t>8. Implementation Phases</w:t>
+        <w:t>9</w:t>
+      </w:r>
+      <w:r>
+        <w:rPr>
+          <w:rStyle w:val="StrongEmphasis"/>
+        </w:rPr>
+        <w:t>. Implementation Phases</w:t>
       </w:r>
     </w:p>
     <w:p>
@@ -4956,6 +6016,8 @@
         <w:jc w:val="start"/>
         <w:rPr/>
       </w:pPr>
+      <w:bookmarkStart w:id="19" w:name="__RefHeading___Toc264_879683452"/>
+      <w:bookmarkEnd w:id="19"/>
       <w:r>
         <w:rPr>
           <w:rStyle w:val="StrongEmphasis"/>
@@ -5081,6 +6143,8 @@
         <w:jc w:val="start"/>
         <w:rPr/>
       </w:pPr>
+      <w:bookmarkStart w:id="20" w:name="__RefHeading___Toc266_879683452"/>
+      <w:bookmarkEnd w:id="20"/>
       <w:r>
         <w:rPr>
           <w:rStyle w:val="StrongEmphasis"/>
@@ -5168,6 +6232,8 @@
         <w:jc w:val="start"/>
         <w:rPr/>
       </w:pPr>
+      <w:bookmarkStart w:id="21" w:name="__RefHeading___Toc268_879683452"/>
+      <w:bookmarkEnd w:id="21"/>
       <w:r>
         <w:rPr>
           <w:rStyle w:val="StrongEmphasis"/>
@@ -5244,6 +6310,8 @@
         <w:jc w:val="start"/>
         <w:rPr/>
       </w:pPr>
+      <w:bookmarkStart w:id="22" w:name="__RefHeading___Toc270_879683452"/>
+      <w:bookmarkEnd w:id="22"/>
       <w:r>
         <w:rPr>
           <w:rStyle w:val="StrongEmphasis"/>
@@ -5320,6 +6388,8 @@
         <w:jc w:val="start"/>
         <w:rPr/>
       </w:pPr>
+      <w:bookmarkStart w:id="23" w:name="__RefHeading___Toc272_879683452"/>
+      <w:bookmarkEnd w:id="23"/>
       <w:r>
         <w:rPr>
           <w:rStyle w:val="StrongEmphasis"/>
@@ -5407,11 +6477,19 @@
         <w:jc w:val="start"/>
         <w:rPr/>
       </w:pPr>
+      <w:bookmarkStart w:id="24" w:name="__RefHeading___Toc274_879683452"/>
+      <w:bookmarkEnd w:id="24"/>
       <w:r>
         <w:rPr>
           <w:rStyle w:val="StrongEmphasis"/>
         </w:rPr>
-        <w:t>9. Success Metrics</w:t>
+        <w:t>10</w:t>
+      </w:r>
+      <w:r>
+        <w:rPr>
+          <w:rStyle w:val="StrongEmphasis"/>
+        </w:rPr>
+        <w:t>. Success Metrics</w:t>
       </w:r>
     </w:p>
     <w:p>
@@ -5566,11 +6644,25 @@
         <w:jc w:val="start"/>
         <w:rPr/>
       </w:pPr>
+      <w:bookmarkStart w:id="25" w:name="__RefHeading___Toc276_879683452"/>
+      <w:bookmarkEnd w:id="25"/>
       <w:r>
         <w:rPr>
           <w:rStyle w:val="StrongEmphasis"/>
         </w:rPr>
-        <w:t>10. Risks &amp; Mitigation</w:t>
+        <w:t>1</w:t>
+      </w:r>
+      <w:r>
+        <w:rPr>
+          <w:rStyle w:val="StrongEmphasis"/>
+        </w:rPr>
+        <w:t>1</w:t>
+      </w:r>
+      <w:r>
+        <w:rPr>
+          <w:rStyle w:val="StrongEmphasis"/>
+        </w:rPr>
+        <w:t>. Risks &amp; Mitigation</w:t>
       </w:r>
     </w:p>
     <w:tbl>
@@ -6136,11 +7228,25 @@
         <w:jc w:val="start"/>
         <w:rPr/>
       </w:pPr>
+      <w:bookmarkStart w:id="26" w:name="__RefHeading___Toc278_879683452"/>
+      <w:bookmarkEnd w:id="26"/>
       <w:r>
         <w:rPr>
           <w:rStyle w:val="StrongEmphasis"/>
         </w:rPr>
-        <w:t>11. Dependencies</w:t>
+        <w:t>1</w:t>
+      </w:r>
+      <w:r>
+        <w:rPr>
+          <w:rStyle w:val="StrongEmphasis"/>
+        </w:rPr>
+        <w:t>2</w:t>
+      </w:r>
+      <w:r>
+        <w:rPr>
+          <w:rStyle w:val="StrongEmphasis"/>
+        </w:rPr>
+        <w:t>. Dependencies</w:t>
       </w:r>
     </w:p>
     <w:p>
@@ -6181,8 +7287,15 @@
         <w:rPr/>
       </w:pPr>
       <w:r>
-        <w:rPr/>
-        <w:t xml:space="preserve">Langchain Academy Deep Research Agent repository </w:t>
+        <w:rPr>
+          <w:b/>
+          <w:bCs/>
+        </w:rPr>
+        <w:t>Langchain Academy Deep Research Agent</w:t>
+      </w:r>
+      <w:r>
+        <w:rPr/>
+        <w:t xml:space="preserve"> repository </w:t>
       </w:r>
     </w:p>
     <w:p>
@@ -6286,11 +7399,25 @@
         <w:jc w:val="start"/>
         <w:rPr/>
       </w:pPr>
+      <w:bookmarkStart w:id="27" w:name="__RefHeading___Toc280_879683452"/>
+      <w:bookmarkEnd w:id="27"/>
       <w:r>
         <w:rPr>
           <w:rStyle w:val="StrongEmphasis"/>
         </w:rPr>
-        <w:t>12. Appendix</w:t>
+        <w:t>1</w:t>
+      </w:r>
+      <w:r>
+        <w:rPr>
+          <w:rStyle w:val="StrongEmphasis"/>
+        </w:rPr>
+        <w:t>3</w:t>
+      </w:r>
+      <w:r>
+        <w:rPr>
+          <w:rStyle w:val="StrongEmphasis"/>
+        </w:rPr>
+        <w:t>. Appendix</w:t>
       </w:r>
     </w:p>
     <w:p>
@@ -6300,6 +7427,8 @@
         <w:jc w:val="start"/>
         <w:rPr/>
       </w:pPr>
+      <w:bookmarkStart w:id="28" w:name="__RefHeading___Toc282_879683452"/>
+      <w:bookmarkEnd w:id="28"/>
       <w:r>
         <w:rPr>
           <w:rStyle w:val="StrongEmphasis"/>
@@ -6445,7 +7574,7 @@
         <w:rPr>
           <w:rStyle w:val="SourceText"/>
         </w:rPr>
-        <w:t>Gradonačelnik grad aNiša</w:t>
+        <w:t>Gradonačelnik grada Niša</w:t>
       </w:r>
       <w:r>
         <w:rPr>
@@ -6458,6 +7587,39 @@
       <w:pPr>
         <w:pStyle w:val="PreformattedText"/>
         <w:bidi w:val="0"/>
+        <w:spacing w:before="0" w:after="0"/>
+        <w:jc w:val="start"/>
+        <w:rPr/>
+      </w:pPr>
+      <w:r>
+        <w:rPr>
+          <w:rStyle w:val="SourceText"/>
+        </w:rPr>
+        <w:t xml:space="preserve">  </w:t>
+      </w:r>
+      <w:r>
+        <w:rPr>
+          <w:rStyle w:val="SourceText"/>
+        </w:rPr>
+        <w:t>- “</w:t>
+      </w:r>
+      <w:r>
+        <w:rPr>
+          <w:rStyle w:val="SourceText"/>
+        </w:rPr>
+        <w:t>Gradska Kuća Niš</w:t>
+      </w:r>
+      <w:r>
+        <w:rPr>
+          <w:rStyle w:val="SourceText"/>
+        </w:rPr>
+        <w:t>”</w:t>
+      </w:r>
+    </w:p>
+    <w:p>
+      <w:pPr>
+        <w:pStyle w:val="PreformattedText"/>
+        <w:bidi w:val="0"/>
         <w:spacing w:before="0" w:after="283"/>
         <w:jc w:val="start"/>
         <w:rPr/>
@@ -6472,7 +7634,19 @@
         <w:rPr>
           <w:rStyle w:val="SourceText"/>
         </w:rPr>
-        <w:t>- ""</w:t>
+        <w:t>- "</w:t>
+      </w:r>
+      <w:r>
+        <w:rPr>
+          <w:rStyle w:val="SourceText"/>
+        </w:rPr>
+        <w:t>Gradska kuća u Nišu</w:t>
+      </w:r>
+      <w:r>
+        <w:rPr>
+          <w:rStyle w:val="SourceText"/>
+        </w:rPr>
+        <w:t>"</w:t>
       </w:r>
     </w:p>
     <w:p>
@@ -6482,6 +7656,8 @@
         <w:jc w:val="start"/>
         <w:rPr/>
       </w:pPr>
+      <w:bookmarkStart w:id="29" w:name="__RefHeading___Toc284_879683452"/>
+      <w:bookmarkEnd w:id="29"/>
       <w:r>
         <w:rPr>
           <w:rStyle w:val="StrongEmphasis"/>
@@ -6966,7 +8142,7 @@
               <w:sz w:val="20"/>
               <w:szCs w:val="20"/>
             </w:rPr>
-            <w:t>10</w:t>
+            <w:t>11</w:t>
           </w:r>
           <w:r>
             <w:rPr>
@@ -7008,7 +8184,7 @@
               <w:sz w:val="20"/>
               <w:szCs w:val="20"/>
             </w:rPr>
-            <w:t>10</w:t>
+            <w:t>11</w:t>
           </w:r>
           <w:r>
             <w:rPr>
@@ -10639,6 +11815,554 @@
       </w:rPr>
     </w:lvl>
   </w:abstractNum>
+  <w:abstractNum w:abstractNumId="27">
+    <w:lvl w:ilvl="0">
+      <w:start w:val="1"/>
+      <w:numFmt w:val="bullet"/>
+      <w:lvlText w:val=""/>
+      <w:lvlJc w:val="start"/>
+      <w:pPr>
+        <w:tabs>
+          <w:tab w:val="num" w:pos="720"/>
+        </w:tabs>
+        <w:ind w:start="720" w:hanging="360"/>
+      </w:pPr>
+      <w:rPr>
+        <w:rFonts w:ascii="Symbol" w:hAnsi="Symbol" w:cs="Symbol" w:hint="default"/>
+      </w:rPr>
+    </w:lvl>
+    <w:lvl w:ilvl="1">
+      <w:start w:val="1"/>
+      <w:numFmt w:val="bullet"/>
+      <w:lvlText w:val=""/>
+      <w:lvlJc w:val="start"/>
+      <w:pPr>
+        <w:tabs>
+          <w:tab w:val="num" w:pos="1080"/>
+        </w:tabs>
+        <w:ind w:start="1080" w:hanging="360"/>
+      </w:pPr>
+      <w:rPr>
+        <w:rFonts w:ascii="Symbol" w:hAnsi="Symbol" w:cs="Symbol" w:hint="default"/>
+      </w:rPr>
+    </w:lvl>
+    <w:lvl w:ilvl="2">
+      <w:start w:val="1"/>
+      <w:numFmt w:val="bullet"/>
+      <w:lvlText w:val=""/>
+      <w:lvlJc w:val="start"/>
+      <w:pPr>
+        <w:tabs>
+          <w:tab w:val="num" w:pos="1440"/>
+        </w:tabs>
+        <w:ind w:start="1440" w:hanging="360"/>
+      </w:pPr>
+      <w:rPr>
+        <w:rFonts w:ascii="Symbol" w:hAnsi="Symbol" w:cs="Symbol" w:hint="default"/>
+      </w:rPr>
+    </w:lvl>
+    <w:lvl w:ilvl="3">
+      <w:start w:val="1"/>
+      <w:numFmt w:val="bullet"/>
+      <w:lvlText w:val=""/>
+      <w:lvlJc w:val="start"/>
+      <w:pPr>
+        <w:tabs>
+          <w:tab w:val="num" w:pos="1800"/>
+        </w:tabs>
+        <w:ind w:start="1800" w:hanging="360"/>
+      </w:pPr>
+      <w:rPr>
+        <w:rFonts w:ascii="Symbol" w:hAnsi="Symbol" w:cs="Symbol" w:hint="default"/>
+      </w:rPr>
+    </w:lvl>
+    <w:lvl w:ilvl="4">
+      <w:start w:val="1"/>
+      <w:numFmt w:val="bullet"/>
+      <w:lvlText w:val=""/>
+      <w:lvlJc w:val="start"/>
+      <w:pPr>
+        <w:tabs>
+          <w:tab w:val="num" w:pos="2160"/>
+        </w:tabs>
+        <w:ind w:start="2160" w:hanging="360"/>
+      </w:pPr>
+      <w:rPr>
+        <w:rFonts w:ascii="Symbol" w:hAnsi="Symbol" w:cs="Symbol" w:hint="default"/>
+      </w:rPr>
+    </w:lvl>
+    <w:lvl w:ilvl="5">
+      <w:start w:val="1"/>
+      <w:numFmt w:val="bullet"/>
+      <w:lvlText w:val=""/>
+      <w:lvlJc w:val="start"/>
+      <w:pPr>
+        <w:tabs>
+          <w:tab w:val="num" w:pos="2520"/>
+        </w:tabs>
+        <w:ind w:start="2520" w:hanging="360"/>
+      </w:pPr>
+      <w:rPr>
+        <w:rFonts w:ascii="Symbol" w:hAnsi="Symbol" w:cs="Symbol" w:hint="default"/>
+      </w:rPr>
+    </w:lvl>
+    <w:lvl w:ilvl="6">
+      <w:start w:val="1"/>
+      <w:numFmt w:val="bullet"/>
+      <w:lvlText w:val=""/>
+      <w:lvlJc w:val="start"/>
+      <w:pPr>
+        <w:tabs>
+          <w:tab w:val="num" w:pos="2880"/>
+        </w:tabs>
+        <w:ind w:start="2880" w:hanging="360"/>
+      </w:pPr>
+      <w:rPr>
+        <w:rFonts w:ascii="Symbol" w:hAnsi="Symbol" w:cs="Symbol" w:hint="default"/>
+      </w:rPr>
+    </w:lvl>
+    <w:lvl w:ilvl="7">
+      <w:start w:val="1"/>
+      <w:numFmt w:val="bullet"/>
+      <w:lvlText w:val=""/>
+      <w:lvlJc w:val="start"/>
+      <w:pPr>
+        <w:tabs>
+          <w:tab w:val="num" w:pos="3240"/>
+        </w:tabs>
+        <w:ind w:start="3240" w:hanging="360"/>
+      </w:pPr>
+      <w:rPr>
+        <w:rFonts w:ascii="Symbol" w:hAnsi="Symbol" w:cs="Symbol" w:hint="default"/>
+      </w:rPr>
+    </w:lvl>
+    <w:lvl w:ilvl="8">
+      <w:start w:val="1"/>
+      <w:numFmt w:val="bullet"/>
+      <w:lvlText w:val=""/>
+      <w:lvlJc w:val="start"/>
+      <w:pPr>
+        <w:tabs>
+          <w:tab w:val="num" w:pos="3600"/>
+        </w:tabs>
+        <w:ind w:start="3600" w:hanging="360"/>
+      </w:pPr>
+      <w:rPr>
+        <w:rFonts w:ascii="Symbol" w:hAnsi="Symbol" w:cs="Symbol" w:hint="default"/>
+      </w:rPr>
+    </w:lvl>
+  </w:abstractNum>
+  <w:abstractNum w:abstractNumId="28">
+    <w:lvl w:ilvl="0">
+      <w:start w:val="1"/>
+      <w:numFmt w:val="bullet"/>
+      <w:lvlText w:val=""/>
+      <w:lvlJc w:val="start"/>
+      <w:pPr>
+        <w:tabs>
+          <w:tab w:val="num" w:pos="709"/>
+        </w:tabs>
+        <w:ind w:start="709" w:hanging="283"/>
+      </w:pPr>
+      <w:rPr>
+        <w:rFonts w:ascii="Symbol" w:hAnsi="Symbol" w:cs="Symbol" w:hint="default"/>
+      </w:rPr>
+    </w:lvl>
+    <w:lvl w:ilvl="1">
+      <w:start w:val="1"/>
+      <w:numFmt w:val="bullet"/>
+      <w:lvlText w:val=""/>
+      <w:lvlJc w:val="start"/>
+      <w:pPr>
+        <w:tabs>
+          <w:tab w:val="num" w:pos="1418"/>
+        </w:tabs>
+        <w:ind w:start="1418" w:hanging="283"/>
+      </w:pPr>
+      <w:rPr>
+        <w:rFonts w:ascii="Symbol" w:hAnsi="Symbol" w:cs="Symbol" w:hint="default"/>
+      </w:rPr>
+    </w:lvl>
+    <w:lvl w:ilvl="2">
+      <w:start w:val="1"/>
+      <w:numFmt w:val="bullet"/>
+      <w:lvlText w:val=""/>
+      <w:lvlJc w:val="start"/>
+      <w:pPr>
+        <w:tabs>
+          <w:tab w:val="num" w:pos="2127"/>
+        </w:tabs>
+        <w:ind w:start="2127" w:hanging="283"/>
+      </w:pPr>
+      <w:rPr>
+        <w:rFonts w:ascii="Symbol" w:hAnsi="Symbol" w:cs="Symbol" w:hint="default"/>
+      </w:rPr>
+    </w:lvl>
+    <w:lvl w:ilvl="3">
+      <w:start w:val="1"/>
+      <w:numFmt w:val="bullet"/>
+      <w:lvlText w:val=""/>
+      <w:lvlJc w:val="start"/>
+      <w:pPr>
+        <w:tabs>
+          <w:tab w:val="num" w:pos="2836"/>
+        </w:tabs>
+        <w:ind w:start="2836" w:hanging="283"/>
+      </w:pPr>
+      <w:rPr>
+        <w:rFonts w:ascii="Symbol" w:hAnsi="Symbol" w:cs="Symbol" w:hint="default"/>
+      </w:rPr>
+    </w:lvl>
+    <w:lvl w:ilvl="4">
+      <w:start w:val="1"/>
+      <w:numFmt w:val="bullet"/>
+      <w:lvlText w:val=""/>
+      <w:lvlJc w:val="start"/>
+      <w:pPr>
+        <w:tabs>
+          <w:tab w:val="num" w:pos="3545"/>
+        </w:tabs>
+        <w:ind w:start="3545" w:hanging="283"/>
+      </w:pPr>
+      <w:rPr>
+        <w:rFonts w:ascii="Symbol" w:hAnsi="Symbol" w:cs="Symbol" w:hint="default"/>
+      </w:rPr>
+    </w:lvl>
+    <w:lvl w:ilvl="5">
+      <w:start w:val="1"/>
+      <w:numFmt w:val="bullet"/>
+      <w:lvlText w:val=""/>
+      <w:lvlJc w:val="start"/>
+      <w:pPr>
+        <w:tabs>
+          <w:tab w:val="num" w:pos="4254"/>
+        </w:tabs>
+        <w:ind w:start="4254" w:hanging="283"/>
+      </w:pPr>
+      <w:rPr>
+        <w:rFonts w:ascii="Symbol" w:hAnsi="Symbol" w:cs="Symbol" w:hint="default"/>
+      </w:rPr>
+    </w:lvl>
+    <w:lvl w:ilvl="6">
+      <w:start w:val="1"/>
+      <w:numFmt w:val="bullet"/>
+      <w:lvlText w:val=""/>
+      <w:lvlJc w:val="start"/>
+      <w:pPr>
+        <w:tabs>
+          <w:tab w:val="num" w:pos="4963"/>
+        </w:tabs>
+        <w:ind w:start="4963" w:hanging="283"/>
+      </w:pPr>
+      <w:rPr>
+        <w:rFonts w:ascii="Symbol" w:hAnsi="Symbol" w:cs="Symbol" w:hint="default"/>
+      </w:rPr>
+    </w:lvl>
+    <w:lvl w:ilvl="7">
+      <w:start w:val="1"/>
+      <w:numFmt w:val="bullet"/>
+      <w:lvlText w:val=""/>
+      <w:lvlJc w:val="start"/>
+      <w:pPr>
+        <w:tabs>
+          <w:tab w:val="num" w:pos="5672"/>
+        </w:tabs>
+        <w:ind w:start="5672" w:hanging="283"/>
+      </w:pPr>
+      <w:rPr>
+        <w:rFonts w:ascii="Symbol" w:hAnsi="Symbol" w:cs="Symbol" w:hint="default"/>
+      </w:rPr>
+    </w:lvl>
+    <w:lvl w:ilvl="8">
+      <w:start w:val="1"/>
+      <w:numFmt w:val="bullet"/>
+      <w:lvlText w:val=""/>
+      <w:lvlJc w:val="start"/>
+      <w:pPr>
+        <w:tabs>
+          <w:tab w:val="num" w:pos="6381"/>
+        </w:tabs>
+        <w:ind w:start="6381" w:hanging="283"/>
+      </w:pPr>
+      <w:rPr>
+        <w:rFonts w:ascii="Symbol" w:hAnsi="Symbol" w:cs="Symbol" w:hint="default"/>
+      </w:rPr>
+    </w:lvl>
+  </w:abstractNum>
+  <w:abstractNum w:abstractNumId="29">
+    <w:lvl w:ilvl="0">
+      <w:start w:val="1"/>
+      <w:numFmt w:val="bullet"/>
+      <w:lvlText w:val=""/>
+      <w:lvlJc w:val="start"/>
+      <w:pPr>
+        <w:tabs>
+          <w:tab w:val="num" w:pos="709"/>
+        </w:tabs>
+        <w:ind w:start="709" w:hanging="283"/>
+      </w:pPr>
+      <w:rPr>
+        <w:rFonts w:ascii="Symbol" w:hAnsi="Symbol" w:cs="Symbol" w:hint="default"/>
+      </w:rPr>
+    </w:lvl>
+    <w:lvl w:ilvl="1">
+      <w:start w:val="1"/>
+      <w:numFmt w:val="bullet"/>
+      <w:lvlText w:val=""/>
+      <w:lvlJc w:val="start"/>
+      <w:pPr>
+        <w:tabs>
+          <w:tab w:val="num" w:pos="1418"/>
+        </w:tabs>
+        <w:ind w:start="1418" w:hanging="283"/>
+      </w:pPr>
+      <w:rPr>
+        <w:rFonts w:ascii="Symbol" w:hAnsi="Symbol" w:cs="Symbol" w:hint="default"/>
+      </w:rPr>
+    </w:lvl>
+    <w:lvl w:ilvl="2">
+      <w:start w:val="1"/>
+      <w:numFmt w:val="bullet"/>
+      <w:lvlText w:val=""/>
+      <w:lvlJc w:val="start"/>
+      <w:pPr>
+        <w:tabs>
+          <w:tab w:val="num" w:pos="2127"/>
+        </w:tabs>
+        <w:ind w:start="2127" w:hanging="283"/>
+      </w:pPr>
+      <w:rPr>
+        <w:rFonts w:ascii="Symbol" w:hAnsi="Symbol" w:cs="Symbol" w:hint="default"/>
+      </w:rPr>
+    </w:lvl>
+    <w:lvl w:ilvl="3">
+      <w:start w:val="1"/>
+      <w:numFmt w:val="bullet"/>
+      <w:lvlText w:val=""/>
+      <w:lvlJc w:val="start"/>
+      <w:pPr>
+        <w:tabs>
+          <w:tab w:val="num" w:pos="2836"/>
+        </w:tabs>
+        <w:ind w:start="2836" w:hanging="283"/>
+      </w:pPr>
+      <w:rPr>
+        <w:rFonts w:ascii="Symbol" w:hAnsi="Symbol" w:cs="Symbol" w:hint="default"/>
+      </w:rPr>
+    </w:lvl>
+    <w:lvl w:ilvl="4">
+      <w:start w:val="1"/>
+      <w:numFmt w:val="bullet"/>
+      <w:lvlText w:val=""/>
+      <w:lvlJc w:val="start"/>
+      <w:pPr>
+        <w:tabs>
+          <w:tab w:val="num" w:pos="3545"/>
+        </w:tabs>
+        <w:ind w:start="3545" w:hanging="283"/>
+      </w:pPr>
+      <w:rPr>
+        <w:rFonts w:ascii="Symbol" w:hAnsi="Symbol" w:cs="Symbol" w:hint="default"/>
+      </w:rPr>
+    </w:lvl>
+    <w:lvl w:ilvl="5">
+      <w:start w:val="1"/>
+      <w:numFmt w:val="bullet"/>
+      <w:lvlText w:val=""/>
+      <w:lvlJc w:val="start"/>
+      <w:pPr>
+        <w:tabs>
+          <w:tab w:val="num" w:pos="4254"/>
+        </w:tabs>
+        <w:ind w:start="4254" w:hanging="283"/>
+      </w:pPr>
+      <w:rPr>
+        <w:rFonts w:ascii="Symbol" w:hAnsi="Symbol" w:cs="Symbol" w:hint="default"/>
+      </w:rPr>
+    </w:lvl>
+    <w:lvl w:ilvl="6">
+      <w:start w:val="1"/>
+      <w:numFmt w:val="bullet"/>
+      <w:lvlText w:val=""/>
+      <w:lvlJc w:val="start"/>
+      <w:pPr>
+        <w:tabs>
+          <w:tab w:val="num" w:pos="4963"/>
+        </w:tabs>
+        <w:ind w:start="4963" w:hanging="283"/>
+      </w:pPr>
+      <w:rPr>
+        <w:rFonts w:ascii="Symbol" w:hAnsi="Symbol" w:cs="Symbol" w:hint="default"/>
+      </w:rPr>
+    </w:lvl>
+    <w:lvl w:ilvl="7">
+      <w:start w:val="1"/>
+      <w:numFmt w:val="bullet"/>
+      <w:lvlText w:val=""/>
+      <w:lvlJc w:val="start"/>
+      <w:pPr>
+        <w:tabs>
+          <w:tab w:val="num" w:pos="5672"/>
+        </w:tabs>
+        <w:ind w:start="5672" w:hanging="283"/>
+      </w:pPr>
+      <w:rPr>
+        <w:rFonts w:ascii="Symbol" w:hAnsi="Symbol" w:cs="Symbol" w:hint="default"/>
+      </w:rPr>
+    </w:lvl>
+    <w:lvl w:ilvl="8">
+      <w:start w:val="1"/>
+      <w:numFmt w:val="bullet"/>
+      <w:lvlText w:val=""/>
+      <w:lvlJc w:val="start"/>
+      <w:pPr>
+        <w:tabs>
+          <w:tab w:val="num" w:pos="6381"/>
+        </w:tabs>
+        <w:ind w:start="6381" w:hanging="283"/>
+      </w:pPr>
+      <w:rPr>
+        <w:rFonts w:ascii="Symbol" w:hAnsi="Symbol" w:cs="Symbol" w:hint="default"/>
+      </w:rPr>
+    </w:lvl>
+  </w:abstractNum>
+  <w:abstractNum w:abstractNumId="30">
+    <w:lvl w:ilvl="0">
+      <w:start w:val="1"/>
+      <w:numFmt w:val="bullet"/>
+      <w:lvlText w:val=""/>
+      <w:lvlJc w:val="start"/>
+      <w:pPr>
+        <w:tabs>
+          <w:tab w:val="num" w:pos="709"/>
+        </w:tabs>
+        <w:ind w:start="709" w:hanging="283"/>
+      </w:pPr>
+      <w:rPr>
+        <w:rFonts w:ascii="Symbol" w:hAnsi="Symbol" w:cs="Symbol" w:hint="default"/>
+      </w:rPr>
+    </w:lvl>
+    <w:lvl w:ilvl="1">
+      <w:start w:val="1"/>
+      <w:numFmt w:val="bullet"/>
+      <w:lvlText w:val=""/>
+      <w:lvlJc w:val="start"/>
+      <w:pPr>
+        <w:tabs>
+          <w:tab w:val="num" w:pos="1418"/>
+        </w:tabs>
+        <w:ind w:start="1418" w:hanging="283"/>
+      </w:pPr>
+      <w:rPr>
+        <w:rFonts w:ascii="Symbol" w:hAnsi="Symbol" w:cs="Symbol" w:hint="default"/>
+      </w:rPr>
+    </w:lvl>
+    <w:lvl w:ilvl="2">
+      <w:start w:val="1"/>
+      <w:numFmt w:val="bullet"/>
+      <w:lvlText w:val=""/>
+      <w:lvlJc w:val="start"/>
+      <w:pPr>
+        <w:tabs>
+          <w:tab w:val="num" w:pos="2127"/>
+        </w:tabs>
+        <w:ind w:start="2127" w:hanging="283"/>
+      </w:pPr>
+      <w:rPr>
+        <w:rFonts w:ascii="Symbol" w:hAnsi="Symbol" w:cs="Symbol" w:hint="default"/>
+      </w:rPr>
+    </w:lvl>
+    <w:lvl w:ilvl="3">
+      <w:start w:val="1"/>
+      <w:numFmt w:val="bullet"/>
+      <w:lvlText w:val=""/>
+      <w:lvlJc w:val="start"/>
+      <w:pPr>
+        <w:tabs>
+          <w:tab w:val="num" w:pos="2836"/>
+        </w:tabs>
+        <w:ind w:start="2836" w:hanging="283"/>
+      </w:pPr>
+      <w:rPr>
+        <w:rFonts w:ascii="Symbol" w:hAnsi="Symbol" w:cs="Symbol" w:hint="default"/>
+      </w:rPr>
+    </w:lvl>
+    <w:lvl w:ilvl="4">
+      <w:start w:val="1"/>
+      <w:numFmt w:val="bullet"/>
+      <w:lvlText w:val=""/>
+      <w:lvlJc w:val="start"/>
+      <w:pPr>
+        <w:tabs>
+          <w:tab w:val="num" w:pos="3545"/>
+        </w:tabs>
+        <w:ind w:start="3545" w:hanging="283"/>
+      </w:pPr>
+      <w:rPr>
+        <w:rFonts w:ascii="Symbol" w:hAnsi="Symbol" w:cs="Symbol" w:hint="default"/>
+      </w:rPr>
+    </w:lvl>
+    <w:lvl w:ilvl="5">
+      <w:start w:val="1"/>
+      <w:numFmt w:val="bullet"/>
+      <w:lvlText w:val=""/>
+      <w:lvlJc w:val="start"/>
+      <w:pPr>
+        <w:tabs>
+          <w:tab w:val="num" w:pos="4254"/>
+        </w:tabs>
+        <w:ind w:start="4254" w:hanging="283"/>
+      </w:pPr>
+      <w:rPr>
+        <w:rFonts w:ascii="Symbol" w:hAnsi="Symbol" w:cs="Symbol" w:hint="default"/>
+      </w:rPr>
+    </w:lvl>
+    <w:lvl w:ilvl="6">
+      <w:start w:val="1"/>
+      <w:numFmt w:val="bullet"/>
+      <w:lvlText w:val=""/>
+      <w:lvlJc w:val="start"/>
+      <w:pPr>
+        <w:tabs>
+          <w:tab w:val="num" w:pos="4963"/>
+        </w:tabs>
+        <w:ind w:start="4963" w:hanging="283"/>
+      </w:pPr>
+      <w:rPr>
+        <w:rFonts w:ascii="Symbol" w:hAnsi="Symbol" w:cs="Symbol" w:hint="default"/>
+      </w:rPr>
+    </w:lvl>
+    <w:lvl w:ilvl="7">
+      <w:start w:val="1"/>
+      <w:numFmt w:val="bullet"/>
+      <w:lvlText w:val=""/>
+      <w:lvlJc w:val="start"/>
+      <w:pPr>
+        <w:tabs>
+          <w:tab w:val="num" w:pos="5672"/>
+        </w:tabs>
+        <w:ind w:start="5672" w:hanging="283"/>
+      </w:pPr>
+      <w:rPr>
+        <w:rFonts w:ascii="Symbol" w:hAnsi="Symbol" w:cs="Symbol" w:hint="default"/>
+      </w:rPr>
+    </w:lvl>
+    <w:lvl w:ilvl="8">
+      <w:start w:val="1"/>
+      <w:numFmt w:val="bullet"/>
+      <w:lvlText w:val=""/>
+      <w:lvlJc w:val="start"/>
+      <w:pPr>
+        <w:tabs>
+          <w:tab w:val="num" w:pos="6381"/>
+        </w:tabs>
+        <w:ind w:start="6381" w:hanging="283"/>
+      </w:pPr>
+      <w:rPr>
+        <w:rFonts w:ascii="Symbol" w:hAnsi="Symbol" w:cs="Symbol" w:hint="default"/>
+      </w:rPr>
+    </w:lvl>
+  </w:abstractNum>
   <w:num w:numId="1">
     <w:abstractNumId w:val="1"/>
   </w:num>
@@ -10716,6 +12440,182 @@
   </w:num>
   <w:num w:numId="26">
     <w:abstractNumId w:val="26"/>
+  </w:num>
+  <w:num w:numId="27">
+    <w:abstractNumId w:val="27"/>
+  </w:num>
+  <w:num w:numId="28">
+    <w:abstractNumId w:val="28"/>
+  </w:num>
+  <w:num w:numId="29">
+    <w:abstractNumId w:val="29"/>
+  </w:num>
+  <w:num w:numId="30">
+    <w:abstractNumId w:val="30"/>
+  </w:num>
+  <w:num w:numId="31">
+    <w:abstractNumId w:val="27"/>
+    <w:lvlOverride w:ilvl="0">
+      <w:lvl w:ilvl="0">
+        <w:start w:val="1"/>
+        <w:numFmt w:val="bullet"/>
+        <w:lvlText w:val=""/>
+        <w:lvlJc w:val="start"/>
+        <w:pPr>
+          <w:tabs>
+            <w:tab w:val="num" w:pos="709"/>
+          </w:tabs>
+          <w:ind w:start="709" w:hanging="283"/>
+        </w:pPr>
+        <w:rPr>
+          <w:rFonts w:ascii="Symbol" w:hAnsi="Symbol" w:cs="Symbol" w:hint="default"/>
+        </w:rPr>
+      </w:lvl>
+    </w:lvlOverride>
+    <w:lvlOverride w:ilvl="0"/>
+    <w:lvlOverride w:ilvl="1">
+      <w:lvl w:ilvl="1">
+        <w:start w:val="1"/>
+        <w:numFmt w:val="bullet"/>
+        <w:lvlText w:val=""/>
+        <w:lvlJc w:val="start"/>
+        <w:pPr>
+          <w:tabs>
+            <w:tab w:val="num" w:pos="1418"/>
+          </w:tabs>
+          <w:ind w:start="1418" w:hanging="283"/>
+        </w:pPr>
+        <w:rPr>
+          <w:rFonts w:ascii="Symbol" w:hAnsi="Symbol" w:cs="Symbol" w:hint="default"/>
+        </w:rPr>
+      </w:lvl>
+    </w:lvlOverride>
+    <w:lvlOverride w:ilvl="1"/>
+    <w:lvlOverride w:ilvl="2">
+      <w:lvl w:ilvl="2">
+        <w:start w:val="1"/>
+        <w:numFmt w:val="bullet"/>
+        <w:lvlText w:val=""/>
+        <w:lvlJc w:val="start"/>
+        <w:pPr>
+          <w:tabs>
+            <w:tab w:val="num" w:pos="2127"/>
+          </w:tabs>
+          <w:ind w:start="2127" w:hanging="283"/>
+        </w:pPr>
+        <w:rPr>
+          <w:rFonts w:ascii="Symbol" w:hAnsi="Symbol" w:cs="Symbol" w:hint="default"/>
+        </w:rPr>
+      </w:lvl>
+    </w:lvlOverride>
+    <w:lvlOverride w:ilvl="2"/>
+    <w:lvlOverride w:ilvl="3">
+      <w:lvl w:ilvl="3">
+        <w:start w:val="1"/>
+        <w:numFmt w:val="bullet"/>
+        <w:lvlText w:val=""/>
+        <w:lvlJc w:val="start"/>
+        <w:pPr>
+          <w:tabs>
+            <w:tab w:val="num" w:pos="2836"/>
+          </w:tabs>
+          <w:ind w:start="2836" w:hanging="283"/>
+        </w:pPr>
+        <w:rPr>
+          <w:rFonts w:ascii="Symbol" w:hAnsi="Symbol" w:cs="Symbol" w:hint="default"/>
+        </w:rPr>
+      </w:lvl>
+    </w:lvlOverride>
+    <w:lvlOverride w:ilvl="3"/>
+    <w:lvlOverride w:ilvl="4">
+      <w:lvl w:ilvl="4">
+        <w:start w:val="1"/>
+        <w:numFmt w:val="bullet"/>
+        <w:lvlText w:val=""/>
+        <w:lvlJc w:val="start"/>
+        <w:pPr>
+          <w:tabs>
+            <w:tab w:val="num" w:pos="3545"/>
+          </w:tabs>
+          <w:ind w:start="3545" w:hanging="283"/>
+        </w:pPr>
+        <w:rPr>
+          <w:rFonts w:ascii="Symbol" w:hAnsi="Symbol" w:cs="Symbol" w:hint="default"/>
+        </w:rPr>
+      </w:lvl>
+    </w:lvlOverride>
+    <w:lvlOverride w:ilvl="4"/>
+    <w:lvlOverride w:ilvl="5">
+      <w:lvl w:ilvl="5">
+        <w:start w:val="1"/>
+        <w:numFmt w:val="bullet"/>
+        <w:lvlText w:val=""/>
+        <w:lvlJc w:val="start"/>
+        <w:pPr>
+          <w:tabs>
+            <w:tab w:val="num" w:pos="4254"/>
+          </w:tabs>
+          <w:ind w:start="4254" w:hanging="283"/>
+        </w:pPr>
+        <w:rPr>
+          <w:rFonts w:ascii="Symbol" w:hAnsi="Symbol" w:cs="Symbol" w:hint="default"/>
+        </w:rPr>
+      </w:lvl>
+    </w:lvlOverride>
+    <w:lvlOverride w:ilvl="5"/>
+    <w:lvlOverride w:ilvl="6">
+      <w:lvl w:ilvl="6">
+        <w:start w:val="1"/>
+        <w:numFmt w:val="bullet"/>
+        <w:lvlText w:val=""/>
+        <w:lvlJc w:val="start"/>
+        <w:pPr>
+          <w:tabs>
+            <w:tab w:val="num" w:pos="4963"/>
+          </w:tabs>
+          <w:ind w:start="4963" w:hanging="283"/>
+        </w:pPr>
+        <w:rPr>
+          <w:rFonts w:ascii="Symbol" w:hAnsi="Symbol" w:cs="Symbol" w:hint="default"/>
+        </w:rPr>
+      </w:lvl>
+    </w:lvlOverride>
+    <w:lvlOverride w:ilvl="6"/>
+    <w:lvlOverride w:ilvl="7">
+      <w:lvl w:ilvl="7">
+        <w:start w:val="1"/>
+        <w:numFmt w:val="bullet"/>
+        <w:lvlText w:val=""/>
+        <w:lvlJc w:val="start"/>
+        <w:pPr>
+          <w:tabs>
+            <w:tab w:val="num" w:pos="5672"/>
+          </w:tabs>
+          <w:ind w:start="5672" w:hanging="283"/>
+        </w:pPr>
+        <w:rPr>
+          <w:rFonts w:ascii="Symbol" w:hAnsi="Symbol" w:cs="Symbol" w:hint="default"/>
+        </w:rPr>
+      </w:lvl>
+    </w:lvlOverride>
+    <w:lvlOverride w:ilvl="7"/>
+    <w:lvlOverride w:ilvl="8">
+      <w:lvl w:ilvl="8">
+        <w:start w:val="1"/>
+        <w:numFmt w:val="bullet"/>
+        <w:lvlText w:val=""/>
+        <w:lvlJc w:val="start"/>
+        <w:pPr>
+          <w:tabs>
+            <w:tab w:val="num" w:pos="6381"/>
+          </w:tabs>
+          <w:ind w:start="6381" w:hanging="283"/>
+        </w:pPr>
+        <w:rPr>
+          <w:rFonts w:ascii="Symbol" w:hAnsi="Symbol" w:cs="Symbol" w:hint="default"/>
+        </w:rPr>
+      </w:lvl>
+    </w:lvlOverride>
   </w:num>
 </w:numbering>
 </file>
@@ -10864,6 +12764,11 @@
       <w:color w:val="000080"/>
       <w:u w:val="single"/>
     </w:rPr>
+  </w:style>
+  <w:style w:type="character" w:styleId="IndexLink">
+    <w:name w:val="Index Link"/>
+    <w:qFormat/>
+    <w:rPr/>
   </w:style>
   <w:style w:type="paragraph" w:styleId="Heading">
     <w:name w:val="Heading"/>
@@ -11030,9 +12935,89 @@
     </w:pPr>
     <w:rPr/>
   </w:style>
+  <w:style w:type="paragraph" w:styleId="IndexHeading">
+    <w:name w:val="Index Heading"/>
+    <w:basedOn w:val="Heading"/>
+    <w:pPr>
+      <w:suppressLineNumbers/>
+      <w:ind w:start="0" w:hanging="0"/>
+    </w:pPr>
+    <w:rPr>
+      <w:b/>
+      <w:bCs/>
+      <w:sz w:val="32"/>
+      <w:szCs w:val="32"/>
+    </w:rPr>
+  </w:style>
+  <w:style w:type="paragraph" w:styleId="ContentsHeading">
+    <w:name w:val="TOC Heading"/>
+    <w:basedOn w:val="IndexHeading"/>
+    <w:pPr>
+      <w:suppressLineNumbers/>
+      <w:ind w:start="0" w:hanging="0"/>
+    </w:pPr>
+    <w:rPr>
+      <w:b/>
+      <w:bCs/>
+      <w:sz w:val="32"/>
+      <w:szCs w:val="32"/>
+    </w:rPr>
+  </w:style>
+  <w:style w:type="paragraph" w:styleId="Contents2">
+    <w:name w:val="TOC 2"/>
+    <w:basedOn w:val="Index"/>
+    <w:pPr>
+      <w:tabs>
+        <w:tab w:val="clear" w:pos="709"/>
+        <w:tab w:val="right" w:pos="9638" w:leader="dot"/>
+      </w:tabs>
+      <w:ind w:start="283" w:hanging="0"/>
+    </w:pPr>
+    <w:rPr/>
+  </w:style>
+  <w:style w:type="paragraph" w:styleId="Contents3">
+    <w:name w:val="TOC 3"/>
+    <w:basedOn w:val="Index"/>
+    <w:pPr>
+      <w:tabs>
+        <w:tab w:val="clear" w:pos="709"/>
+        <w:tab w:val="right" w:pos="9638" w:leader="dot"/>
+      </w:tabs>
+      <w:ind w:start="567" w:hanging="0"/>
+    </w:pPr>
+    <w:rPr/>
+  </w:style>
+  <w:style w:type="paragraph" w:styleId="Contents4">
+    <w:name w:val="TOC 4"/>
+    <w:basedOn w:val="Index"/>
+    <w:pPr>
+      <w:tabs>
+        <w:tab w:val="clear" w:pos="709"/>
+        <w:tab w:val="right" w:pos="9638" w:leader="dot"/>
+      </w:tabs>
+      <w:ind w:start="850" w:hanging="0"/>
+    </w:pPr>
+    <w:rPr/>
+  </w:style>
+  <w:style w:type="paragraph" w:styleId="Contents7">
+    <w:name w:val="TOC 7"/>
+    <w:basedOn w:val="Index"/>
+    <w:pPr>
+      <w:tabs>
+        <w:tab w:val="clear" w:pos="709"/>
+        <w:tab w:val="right" w:pos="9638" w:leader="dot"/>
+      </w:tabs>
+      <w:ind w:start="1701" w:hanging="0"/>
+    </w:pPr>
+    <w:rPr/>
+  </w:style>
   <w:style w:type="numbering" w:styleId="Bullet">
     <w:name w:val="Bullet •"/>
     <w:qFormat/>
   </w:style>
+  <w:style w:type="numbering" w:styleId="Numbering123">
+    <w:name w:val="Numbering 123"/>
+    <w:qFormat/>
+  </w:style>
 </w:styles>
 </file>
</xml_diff>